<commit_message>
Realized formula sheet wasn't the updated version.
</commit_message>
<xml_diff>
--- a/Documents/Formula Sheet.docx
+++ b/Documents/Formula Sheet.docx
@@ -1592,6 +1592,960 @@
           <m:t>+P(B)</m:t>
         </m:r>
       </m:oMath>
+    </w:p>
+    <w:p>
+      <w:pPr>
+        <w:spacing w:line="360" w:lineRule="auto"/>
+        <w:rPr>
+          <w:rFonts w:eastAsiaTheme="minorEastAsia"/>
+        </w:rPr>
+      </w:pPr>
+      <w:r>
+        <w:rPr>
+          <w:rFonts w:eastAsiaTheme="minorEastAsia"/>
+          <w:b/>
+          <w:bCs/>
+          <w:i/>
+          <w:iCs/>
+        </w:rPr>
+        <w:t>Bayes’ Rule</w:t>
+      </w:r>
+      <w:r>
+        <w:rPr>
+          <w:rFonts w:eastAsiaTheme="minorEastAsia"/>
+        </w:rPr>
+        <w:t xml:space="preserve"> If {B</w:t>
+      </w:r>
+      <w:r>
+        <w:rPr>
+          <w:rFonts w:eastAsiaTheme="minorEastAsia"/>
+        </w:rPr>
+        <w:softHyphen/>
+      </w:r>
+      <w:r>
+        <w:rPr>
+          <w:rFonts w:eastAsiaTheme="minorEastAsia"/>
+          <w:vertAlign w:val="subscript"/>
+        </w:rPr>
+        <w:t>1</w:t>
+      </w:r>
+      <w:r>
+        <w:rPr>
+          <w:rFonts w:eastAsiaTheme="minorEastAsia"/>
+        </w:rPr>
+        <w:t>, B</w:t>
+      </w:r>
+      <w:r>
+        <w:rPr>
+          <w:rFonts w:eastAsiaTheme="minorEastAsia"/>
+          <w:vertAlign w:val="subscript"/>
+        </w:rPr>
+        <w:t>2</w:t>
+      </w:r>
+      <w:r>
+        <w:rPr>
+          <w:rFonts w:eastAsiaTheme="minorEastAsia"/>
+        </w:rPr>
+        <w:t>, …, B</w:t>
+      </w:r>
+      <w:r>
+        <w:rPr>
+          <w:rFonts w:eastAsiaTheme="minorEastAsia"/>
+          <w:vertAlign w:val="subscript"/>
+        </w:rPr>
+        <w:t>k</w:t>
+      </w:r>
+      <w:r>
+        <w:rPr>
+          <w:rFonts w:eastAsiaTheme="minorEastAsia"/>
+        </w:rPr>
+        <w:t>} is a partition of S such that P(B</w:t>
+      </w:r>
+      <w:r>
+        <w:rPr>
+          <w:rFonts w:eastAsiaTheme="minorEastAsia"/>
+          <w:vertAlign w:val="subscript"/>
+        </w:rPr>
+        <w:t>i</w:t>
+      </w:r>
+      <w:r>
+        <w:rPr>
+          <w:rFonts w:eastAsiaTheme="minorEastAsia"/>
+        </w:rPr>
+        <w:t xml:space="preserve">) &gt; 0, for </w:t>
+      </w:r>
+      <w:proofErr w:type="spellStart"/>
+      <w:r>
+        <w:rPr>
+          <w:rFonts w:eastAsiaTheme="minorEastAsia"/>
+        </w:rPr>
+        <w:t>i</w:t>
+      </w:r>
+      <w:proofErr w:type="spellEnd"/>
+      <w:r>
+        <w:rPr>
+          <w:rFonts w:eastAsiaTheme="minorEastAsia"/>
+        </w:rPr>
+        <w:t xml:space="preserve"> = 1, 2, …, k. Then,</w:t>
+      </w:r>
+    </w:p>
+    <w:p>
+      <w:pPr>
+        <w:spacing w:line="360" w:lineRule="auto"/>
+        <w:rPr>
+          <w:rFonts w:eastAsiaTheme="minorEastAsia"/>
+        </w:rPr>
+      </w:pPr>
+      <m:oMath>
+        <m:r>
+          <w:rPr>
+            <w:rFonts w:ascii="Cambria Math" w:eastAsiaTheme="minorEastAsia" w:hAnsi="Cambria Math"/>
+          </w:rPr>
+          <m:t>P</m:t>
+        </m:r>
+        <m:d>
+          <m:dPr>
+            <m:ctrlPr>
+              <w:rPr>
+                <w:rFonts w:ascii="Cambria Math" w:eastAsiaTheme="minorEastAsia" w:hAnsi="Cambria Math"/>
+                <w:i/>
+              </w:rPr>
+            </m:ctrlPr>
+          </m:dPr>
+          <m:e>
+            <m:sSub>
+              <m:sSubPr>
+                <m:ctrlPr>
+                  <w:rPr>
+                    <w:rFonts w:ascii="Cambria Math" w:eastAsiaTheme="minorEastAsia" w:hAnsi="Cambria Math"/>
+                    <w:i/>
+                  </w:rPr>
+                </m:ctrlPr>
+              </m:sSubPr>
+              <m:e>
+                <m:r>
+                  <w:rPr>
+                    <w:rFonts w:ascii="Cambria Math" w:eastAsiaTheme="minorEastAsia" w:hAnsi="Cambria Math"/>
+                  </w:rPr>
+                  <m:t>B</m:t>
+                </m:r>
+              </m:e>
+              <m:sub>
+                <m:r>
+                  <w:rPr>
+                    <w:rFonts w:ascii="Cambria Math" w:eastAsiaTheme="minorEastAsia" w:hAnsi="Cambria Math"/>
+                  </w:rPr>
+                  <m:t>j</m:t>
+                </m:r>
+              </m:sub>
+            </m:sSub>
+          </m:e>
+          <m:e>
+            <m:r>
+              <w:rPr>
+                <w:rFonts w:ascii="Cambria Math" w:eastAsiaTheme="minorEastAsia" w:hAnsi="Cambria Math"/>
+              </w:rPr>
+              <m:t>A</m:t>
+            </m:r>
+          </m:e>
+        </m:d>
+        <m:r>
+          <w:rPr>
+            <w:rFonts w:ascii="Cambria Math" w:eastAsiaTheme="minorEastAsia" w:hAnsi="Cambria Math"/>
+          </w:rPr>
+          <m:t>=</m:t>
+        </m:r>
+        <m:f>
+          <m:fPr>
+            <m:ctrlPr>
+              <w:rPr>
+                <w:rFonts w:ascii="Cambria Math" w:eastAsiaTheme="minorEastAsia" w:hAnsi="Cambria Math"/>
+                <w:i/>
+              </w:rPr>
+            </m:ctrlPr>
+          </m:fPr>
+          <m:num>
+            <m:r>
+              <w:rPr>
+                <w:rFonts w:ascii="Cambria Math" w:eastAsiaTheme="minorEastAsia" w:hAnsi="Cambria Math"/>
+              </w:rPr>
+              <m:t>P</m:t>
+            </m:r>
+            <m:d>
+              <m:dPr>
+                <m:ctrlPr>
+                  <w:rPr>
+                    <w:rFonts w:ascii="Cambria Math" w:eastAsiaTheme="minorEastAsia" w:hAnsi="Cambria Math"/>
+                    <w:i/>
+                  </w:rPr>
+                </m:ctrlPr>
+              </m:dPr>
+              <m:e>
+                <m:r>
+                  <w:rPr>
+                    <w:rFonts w:ascii="Cambria Math" w:eastAsiaTheme="minorEastAsia" w:hAnsi="Cambria Math"/>
+                  </w:rPr>
+                  <m:t>A</m:t>
+                </m:r>
+              </m:e>
+              <m:e>
+                <m:sSub>
+                  <m:sSubPr>
+                    <m:ctrlPr>
+                      <w:rPr>
+                        <w:rFonts w:ascii="Cambria Math" w:eastAsiaTheme="minorEastAsia" w:hAnsi="Cambria Math"/>
+                        <w:i/>
+                      </w:rPr>
+                    </m:ctrlPr>
+                  </m:sSubPr>
+                  <m:e>
+                    <m:r>
+                      <w:rPr>
+                        <w:rFonts w:ascii="Cambria Math" w:eastAsiaTheme="minorEastAsia" w:hAnsi="Cambria Math"/>
+                      </w:rPr>
+                      <m:t>B</m:t>
+                    </m:r>
+                  </m:e>
+                  <m:sub>
+                    <m:r>
+                      <w:rPr>
+                        <w:rFonts w:ascii="Cambria Math" w:eastAsiaTheme="minorEastAsia" w:hAnsi="Cambria Math"/>
+                      </w:rPr>
+                      <m:t>j</m:t>
+                    </m:r>
+                  </m:sub>
+                </m:sSub>
+              </m:e>
+            </m:d>
+            <m:r>
+              <w:rPr>
+                <w:rFonts w:ascii="Cambria Math" w:eastAsiaTheme="minorEastAsia" w:hAnsi="Cambria Math"/>
+              </w:rPr>
+              <m:t>P(</m:t>
+            </m:r>
+            <m:sSub>
+              <m:sSubPr>
+                <m:ctrlPr>
+                  <w:rPr>
+                    <w:rFonts w:ascii="Cambria Math" w:eastAsiaTheme="minorEastAsia" w:hAnsi="Cambria Math"/>
+                    <w:i/>
+                  </w:rPr>
+                </m:ctrlPr>
+              </m:sSubPr>
+              <m:e>
+                <m:r>
+                  <w:rPr>
+                    <w:rFonts w:ascii="Cambria Math" w:eastAsiaTheme="minorEastAsia" w:hAnsi="Cambria Math"/>
+                  </w:rPr>
+                  <m:t>B</m:t>
+                </m:r>
+              </m:e>
+              <m:sub>
+                <m:r>
+                  <w:rPr>
+                    <w:rFonts w:ascii="Cambria Math" w:eastAsiaTheme="minorEastAsia" w:hAnsi="Cambria Math"/>
+                  </w:rPr>
+                  <m:t>j</m:t>
+                </m:r>
+              </m:sub>
+            </m:sSub>
+            <m:r>
+              <w:rPr>
+                <w:rFonts w:ascii="Cambria Math" w:eastAsiaTheme="minorEastAsia" w:hAnsi="Cambria Math"/>
+              </w:rPr>
+              <m:t>)</m:t>
+            </m:r>
+          </m:num>
+          <m:den>
+            <m:nary>
+              <m:naryPr>
+                <m:chr m:val="∑"/>
+                <m:limLoc m:val="undOvr"/>
+                <m:ctrlPr>
+                  <w:rPr>
+                    <w:rFonts w:ascii="Cambria Math" w:eastAsiaTheme="minorEastAsia" w:hAnsi="Cambria Math"/>
+                    <w:i/>
+                  </w:rPr>
+                </m:ctrlPr>
+              </m:naryPr>
+              <m:sub>
+                <m:r>
+                  <w:rPr>
+                    <w:rFonts w:ascii="Cambria Math" w:eastAsiaTheme="minorEastAsia" w:hAnsi="Cambria Math"/>
+                  </w:rPr>
+                  <m:t>i=1</m:t>
+                </m:r>
+              </m:sub>
+              <m:sup>
+                <m:r>
+                  <w:rPr>
+                    <w:rFonts w:ascii="Cambria Math" w:eastAsiaTheme="minorEastAsia" w:hAnsi="Cambria Math"/>
+                  </w:rPr>
+                  <m:t>k</m:t>
+                </m:r>
+              </m:sup>
+              <m:e>
+                <m:r>
+                  <w:rPr>
+                    <w:rFonts w:ascii="Cambria Math" w:eastAsiaTheme="minorEastAsia" w:hAnsi="Cambria Math"/>
+                  </w:rPr>
+                  <m:t>P</m:t>
+                </m:r>
+                <m:d>
+                  <m:dPr>
+                    <m:ctrlPr>
+                      <w:rPr>
+                        <w:rFonts w:ascii="Cambria Math" w:eastAsiaTheme="minorEastAsia" w:hAnsi="Cambria Math"/>
+                        <w:i/>
+                      </w:rPr>
+                    </m:ctrlPr>
+                  </m:dPr>
+                  <m:e>
+                    <m:r>
+                      <w:rPr>
+                        <w:rFonts w:ascii="Cambria Math" w:eastAsiaTheme="minorEastAsia" w:hAnsi="Cambria Math"/>
+                      </w:rPr>
+                      <m:t>A</m:t>
+                    </m:r>
+                  </m:e>
+                  <m:e>
+                    <m:sSub>
+                      <m:sSubPr>
+                        <m:ctrlPr>
+                          <w:rPr>
+                            <w:rFonts w:ascii="Cambria Math" w:eastAsiaTheme="minorEastAsia" w:hAnsi="Cambria Math"/>
+                            <w:i/>
+                          </w:rPr>
+                        </m:ctrlPr>
+                      </m:sSubPr>
+                      <m:e>
+                        <m:r>
+                          <w:rPr>
+                            <w:rFonts w:ascii="Cambria Math" w:eastAsiaTheme="minorEastAsia" w:hAnsi="Cambria Math"/>
+                          </w:rPr>
+                          <m:t>B</m:t>
+                        </m:r>
+                      </m:e>
+                      <m:sub>
+                        <m:r>
+                          <w:rPr>
+                            <w:rFonts w:ascii="Cambria Math" w:eastAsiaTheme="minorEastAsia" w:hAnsi="Cambria Math"/>
+                          </w:rPr>
+                          <m:t>i</m:t>
+                        </m:r>
+                      </m:sub>
+                    </m:sSub>
+                  </m:e>
+                </m:d>
+                <m:r>
+                  <w:rPr>
+                    <w:rFonts w:ascii="Cambria Math" w:eastAsiaTheme="minorEastAsia" w:hAnsi="Cambria Math"/>
+                  </w:rPr>
+                  <m:t>P(</m:t>
+                </m:r>
+                <m:sSub>
+                  <m:sSubPr>
+                    <m:ctrlPr>
+                      <w:rPr>
+                        <w:rFonts w:ascii="Cambria Math" w:eastAsiaTheme="minorEastAsia" w:hAnsi="Cambria Math"/>
+                        <w:i/>
+                      </w:rPr>
+                    </m:ctrlPr>
+                  </m:sSubPr>
+                  <m:e>
+                    <m:r>
+                      <w:rPr>
+                        <w:rFonts w:ascii="Cambria Math" w:eastAsiaTheme="minorEastAsia" w:hAnsi="Cambria Math"/>
+                      </w:rPr>
+                      <m:t>B</m:t>
+                    </m:r>
+                  </m:e>
+                  <m:sub>
+                    <m:r>
+                      <w:rPr>
+                        <w:rFonts w:ascii="Cambria Math" w:eastAsiaTheme="minorEastAsia" w:hAnsi="Cambria Math"/>
+                      </w:rPr>
+                      <m:t>i</m:t>
+                    </m:r>
+                  </m:sub>
+                </m:sSub>
+                <m:r>
+                  <w:rPr>
+                    <w:rFonts w:ascii="Cambria Math" w:eastAsiaTheme="minorEastAsia" w:hAnsi="Cambria Math"/>
+                  </w:rPr>
+                  <m:t>)</m:t>
+                </m:r>
+              </m:e>
+            </m:nary>
+          </m:den>
+        </m:f>
+      </m:oMath>
+      <w:r>
+        <w:rPr>
+          <w:rFonts w:eastAsiaTheme="minorEastAsia"/>
+        </w:rPr>
+        <w:t xml:space="preserve"> </w:t>
+      </w:r>
+    </w:p>
+    <w:p>
+      <w:pPr>
+        <w:spacing w:line="360" w:lineRule="auto"/>
+        <w:rPr>
+          <w:rFonts w:eastAsiaTheme="minorEastAsia"/>
+        </w:rPr>
+      </w:pPr>
+      <w:r>
+        <w:rPr>
+          <w:rFonts w:eastAsiaTheme="minorEastAsia"/>
+        </w:rPr>
+        <w:t xml:space="preserve">A random variable Y is said to have a </w:t>
+      </w:r>
+      <w:r>
+        <w:rPr>
+          <w:rFonts w:eastAsiaTheme="minorEastAsia"/>
+          <w:b/>
+          <w:bCs/>
+          <w:i/>
+          <w:iCs/>
+        </w:rPr>
+        <w:t>binomial distribution</w:t>
+      </w:r>
+      <w:r>
+        <w:rPr>
+          <w:rFonts w:eastAsiaTheme="minorEastAsia"/>
+        </w:rPr>
+        <w:t xml:space="preserve"> based on </w:t>
+      </w:r>
+      <w:r>
+        <w:rPr>
+          <w:rFonts w:eastAsiaTheme="minorEastAsia"/>
+          <w:b/>
+          <w:bCs/>
+          <w:i/>
+          <w:iCs/>
+        </w:rPr>
+        <w:t>n</w:t>
+      </w:r>
+      <w:r>
+        <w:rPr>
+          <w:rFonts w:eastAsiaTheme="minorEastAsia"/>
+        </w:rPr>
+        <w:t xml:space="preserve"> trials with success probability </w:t>
+      </w:r>
+      <w:r>
+        <w:rPr>
+          <w:rFonts w:eastAsiaTheme="minorEastAsia"/>
+          <w:b/>
+          <w:bCs/>
+          <w:i/>
+          <w:iCs/>
+        </w:rPr>
+        <w:t>p</w:t>
+      </w:r>
+      <w:r>
+        <w:rPr>
+          <w:rFonts w:eastAsiaTheme="minorEastAsia"/>
+        </w:rPr>
+        <w:t xml:space="preserve"> if and only if:</w:t>
+      </w:r>
+    </w:p>
+    <w:p>
+      <w:pPr>
+        <w:spacing w:line="360" w:lineRule="auto"/>
+        <w:rPr>
+          <w:rFonts w:eastAsiaTheme="minorEastAsia"/>
+        </w:rPr>
+      </w:pPr>
+      <m:oMath>
+        <m:r>
+          <w:rPr>
+            <w:rFonts w:ascii="Cambria Math" w:eastAsiaTheme="minorEastAsia" w:hAnsi="Cambria Math"/>
+          </w:rPr>
+          <m:t>p</m:t>
+        </m:r>
+        <m:d>
+          <m:dPr>
+            <m:ctrlPr>
+              <w:rPr>
+                <w:rFonts w:ascii="Cambria Math" w:eastAsiaTheme="minorEastAsia" w:hAnsi="Cambria Math"/>
+                <w:i/>
+              </w:rPr>
+            </m:ctrlPr>
+          </m:dPr>
+          <m:e>
+            <m:r>
+              <w:rPr>
+                <w:rFonts w:ascii="Cambria Math" w:eastAsiaTheme="minorEastAsia" w:hAnsi="Cambria Math"/>
+              </w:rPr>
+              <m:t>y</m:t>
+            </m:r>
+          </m:e>
+        </m:d>
+        <m:r>
+          <w:rPr>
+            <w:rFonts w:ascii="Cambria Math" w:eastAsiaTheme="minorEastAsia" w:hAnsi="Cambria Math"/>
+          </w:rPr>
+          <m:t>=(</m:t>
+        </m:r>
+        <m:m>
+          <m:mPr>
+            <m:mcs>
+              <m:mc>
+                <m:mcPr>
+                  <m:count m:val="1"/>
+                  <m:mcJc m:val="center"/>
+                </m:mcPr>
+              </m:mc>
+            </m:mcs>
+            <m:ctrlPr>
+              <w:rPr>
+                <w:rFonts w:ascii="Cambria Math" w:eastAsiaTheme="minorEastAsia" w:hAnsi="Cambria Math"/>
+                <w:i/>
+              </w:rPr>
+            </m:ctrlPr>
+          </m:mPr>
+          <m:mr>
+            <m:e>
+              <m:r>
+                <w:rPr>
+                  <w:rFonts w:ascii="Cambria Math" w:eastAsiaTheme="minorEastAsia" w:hAnsi="Cambria Math"/>
+                </w:rPr>
+                <m:t>n</m:t>
+              </m:r>
+            </m:e>
+          </m:mr>
+          <m:mr>
+            <m:e>
+              <m:r>
+                <w:rPr>
+                  <w:rFonts w:ascii="Cambria Math" w:eastAsiaTheme="minorEastAsia" w:hAnsi="Cambria Math"/>
+                </w:rPr>
+                <m:t>y</m:t>
+              </m:r>
+            </m:e>
+          </m:mr>
+        </m:m>
+        <m:r>
+          <w:rPr>
+            <w:rFonts w:ascii="Cambria Math" w:eastAsiaTheme="minorEastAsia" w:hAnsi="Cambria Math"/>
+          </w:rPr>
+          <m:t>)</m:t>
+        </m:r>
+        <m:sSup>
+          <m:sSupPr>
+            <m:ctrlPr>
+              <w:rPr>
+                <w:rFonts w:ascii="Cambria Math" w:eastAsiaTheme="minorEastAsia" w:hAnsi="Cambria Math"/>
+                <w:i/>
+              </w:rPr>
+            </m:ctrlPr>
+          </m:sSupPr>
+          <m:e>
+            <m:r>
+              <w:rPr>
+                <w:rFonts w:ascii="Cambria Math" w:eastAsiaTheme="minorEastAsia" w:hAnsi="Cambria Math"/>
+              </w:rPr>
+              <m:t>p</m:t>
+            </m:r>
+          </m:e>
+          <m:sup>
+            <m:r>
+              <w:rPr>
+                <w:rFonts w:ascii="Cambria Math" w:eastAsiaTheme="minorEastAsia" w:hAnsi="Cambria Math"/>
+              </w:rPr>
+              <m:t>y</m:t>
+            </m:r>
+          </m:sup>
+        </m:sSup>
+        <m:sSup>
+          <m:sSupPr>
+            <m:ctrlPr>
+              <w:rPr>
+                <w:rFonts w:ascii="Cambria Math" w:eastAsiaTheme="minorEastAsia" w:hAnsi="Cambria Math"/>
+                <w:i/>
+              </w:rPr>
+            </m:ctrlPr>
+          </m:sSupPr>
+          <m:e>
+            <m:r>
+              <w:rPr>
+                <w:rFonts w:ascii="Cambria Math" w:eastAsiaTheme="minorEastAsia" w:hAnsi="Cambria Math"/>
+              </w:rPr>
+              <m:t>q</m:t>
+            </m:r>
+          </m:e>
+          <m:sup>
+            <m:r>
+              <w:rPr>
+                <w:rFonts w:ascii="Cambria Math" w:eastAsiaTheme="minorEastAsia" w:hAnsi="Cambria Math"/>
+              </w:rPr>
+              <m:t>n-y</m:t>
+            </m:r>
+          </m:sup>
+        </m:sSup>
+      </m:oMath>
+      <w:r>
+        <w:rPr>
+          <w:rFonts w:eastAsiaTheme="minorEastAsia"/>
+        </w:rPr>
+        <w:t xml:space="preserve">, </w:t>
+      </w:r>
+      <m:oMath>
+        <m:r>
+          <w:rPr>
+            <w:rFonts w:ascii="Cambria Math" w:eastAsiaTheme="minorEastAsia" w:hAnsi="Cambria Math"/>
+          </w:rPr>
+          <m:t>y=0,1,2,…,n and 0≤p≤1</m:t>
+        </m:r>
+      </m:oMath>
+      <w:r>
+        <w:rPr>
+          <w:rFonts w:eastAsiaTheme="minorEastAsia"/>
+        </w:rPr>
+        <w:t xml:space="preserve"> </w:t>
+      </w:r>
+    </w:p>
+    <w:p>
+      <w:pPr>
+        <w:spacing w:line="360" w:lineRule="auto"/>
+        <w:rPr>
+          <w:rFonts w:eastAsiaTheme="minorEastAsia"/>
+        </w:rPr>
+      </w:pPr>
+      <w:r>
+        <w:rPr>
+          <w:rFonts w:eastAsiaTheme="minorEastAsia"/>
+        </w:rPr>
+        <w:t xml:space="preserve">A random variable Y is said to have a </w:t>
+      </w:r>
+      <w:r>
+        <w:rPr>
+          <w:rFonts w:eastAsiaTheme="minorEastAsia"/>
+          <w:b/>
+          <w:bCs/>
+          <w:i/>
+          <w:iCs/>
+        </w:rPr>
+        <w:t xml:space="preserve">geometric distribution </w:t>
+      </w:r>
+      <w:r>
+        <w:rPr>
+          <w:rFonts w:eastAsiaTheme="minorEastAsia"/>
+        </w:rPr>
+        <w:t>if and only if:</w:t>
+      </w:r>
+    </w:p>
+    <w:p>
+      <w:pPr>
+        <w:spacing w:line="360" w:lineRule="auto"/>
+        <w:rPr>
+          <w:rFonts w:eastAsiaTheme="minorEastAsia"/>
+        </w:rPr>
+      </w:pPr>
+      <m:oMath>
+        <m:r>
+          <w:rPr>
+            <w:rFonts w:ascii="Cambria Math" w:eastAsiaTheme="minorEastAsia" w:hAnsi="Cambria Math"/>
+          </w:rPr>
+          <m:t>p</m:t>
+        </m:r>
+        <m:d>
+          <m:dPr>
+            <m:ctrlPr>
+              <w:rPr>
+                <w:rFonts w:ascii="Cambria Math" w:eastAsiaTheme="minorEastAsia" w:hAnsi="Cambria Math"/>
+                <w:i/>
+              </w:rPr>
+            </m:ctrlPr>
+          </m:dPr>
+          <m:e>
+            <m:r>
+              <w:rPr>
+                <w:rFonts w:ascii="Cambria Math" w:eastAsiaTheme="minorEastAsia" w:hAnsi="Cambria Math"/>
+              </w:rPr>
+              <m:t>y</m:t>
+            </m:r>
+          </m:e>
+        </m:d>
+        <m:r>
+          <w:rPr>
+            <w:rFonts w:ascii="Cambria Math" w:eastAsiaTheme="minorEastAsia" w:hAnsi="Cambria Math"/>
+          </w:rPr>
+          <m:t>=</m:t>
+        </m:r>
+        <m:sSup>
+          <m:sSupPr>
+            <m:ctrlPr>
+              <w:rPr>
+                <w:rFonts w:ascii="Cambria Math" w:eastAsiaTheme="minorEastAsia" w:hAnsi="Cambria Math"/>
+                <w:i/>
+              </w:rPr>
+            </m:ctrlPr>
+          </m:sSupPr>
+          <m:e>
+            <m:r>
+              <w:rPr>
+                <w:rFonts w:ascii="Cambria Math" w:eastAsiaTheme="minorEastAsia" w:hAnsi="Cambria Math"/>
+              </w:rPr>
+              <m:t>q</m:t>
+            </m:r>
+          </m:e>
+          <m:sup>
+            <m:r>
+              <w:rPr>
+                <w:rFonts w:ascii="Cambria Math" w:eastAsiaTheme="minorEastAsia" w:hAnsi="Cambria Math"/>
+              </w:rPr>
+              <m:t>y-1</m:t>
+            </m:r>
+          </m:sup>
+        </m:sSup>
+        <m:r>
+          <w:rPr>
+            <w:rFonts w:ascii="Cambria Math" w:eastAsiaTheme="minorEastAsia" w:hAnsi="Cambria Math"/>
+          </w:rPr>
+          <m:t>p</m:t>
+        </m:r>
+      </m:oMath>
+      <w:r>
+        <w:rPr>
+          <w:rFonts w:eastAsiaTheme="minorEastAsia"/>
+        </w:rPr>
+        <w:t>,</w:t>
+      </w:r>
+      <w:r>
+        <w:rPr>
+          <w:rFonts w:eastAsiaTheme="minorEastAsia"/>
+        </w:rPr>
+        <w:tab/>
+      </w:r>
+      <m:oMath>
+        <m:r>
+          <w:rPr>
+            <w:rFonts w:ascii="Cambria Math" w:eastAsiaTheme="minorEastAsia" w:hAnsi="Cambria Math"/>
+          </w:rPr>
+          <m:t>y=1,2,3,…, 0≤p≤1.</m:t>
+        </m:r>
+      </m:oMath>
+      <w:r>
+        <w:rPr>
+          <w:rFonts w:eastAsiaTheme="minorEastAsia"/>
+        </w:rPr>
+        <w:t xml:space="preserve"> </w:t>
+      </w:r>
+    </w:p>
+    <w:p>
+      <w:pPr>
+        <w:spacing w:line="360" w:lineRule="auto"/>
+        <w:rPr>
+          <w:rFonts w:eastAsiaTheme="minorEastAsia"/>
+        </w:rPr>
+      </w:pPr>
+      <w:r>
+        <w:rPr>
+          <w:rFonts w:eastAsiaTheme="minorEastAsia"/>
+        </w:rPr>
+        <w:t xml:space="preserve">If Y is a random variable with a </w:t>
+      </w:r>
+      <w:r>
+        <w:rPr>
+          <w:rFonts w:eastAsiaTheme="minorEastAsia"/>
+          <w:b/>
+          <w:bCs/>
+          <w:i/>
+          <w:iCs/>
+        </w:rPr>
+        <w:t>geometric distribution</w:t>
+      </w:r>
+      <w:r>
+        <w:rPr>
+          <w:rFonts w:eastAsiaTheme="minorEastAsia"/>
+        </w:rPr>
+        <w:t>,</w:t>
+      </w:r>
+    </w:p>
+    <w:p>
+      <w:pPr>
+        <w:spacing w:line="360" w:lineRule="auto"/>
+        <w:rPr>
+          <w:rFonts w:eastAsiaTheme="minorEastAsia"/>
+        </w:rPr>
+      </w:pPr>
+      <m:oMath>
+        <m:r>
+          <w:rPr>
+            <w:rFonts w:ascii="Cambria Math" w:eastAsiaTheme="minorEastAsia" w:hAnsi="Cambria Math"/>
+          </w:rPr>
+          <m:t>μ=E</m:t>
+        </m:r>
+        <m:d>
+          <m:dPr>
+            <m:ctrlPr>
+              <w:rPr>
+                <w:rFonts w:ascii="Cambria Math" w:eastAsiaTheme="minorEastAsia" w:hAnsi="Cambria Math"/>
+                <w:i/>
+              </w:rPr>
+            </m:ctrlPr>
+          </m:dPr>
+          <m:e>
+            <m:r>
+              <w:rPr>
+                <w:rFonts w:ascii="Cambria Math" w:eastAsiaTheme="minorEastAsia" w:hAnsi="Cambria Math"/>
+              </w:rPr>
+              <m:t>Y</m:t>
+            </m:r>
+          </m:e>
+        </m:d>
+        <m:r>
+          <w:rPr>
+            <w:rFonts w:ascii="Cambria Math" w:eastAsiaTheme="minorEastAsia" w:hAnsi="Cambria Math"/>
+          </w:rPr>
+          <m:t>=</m:t>
+        </m:r>
+        <m:f>
+          <m:fPr>
+            <m:ctrlPr>
+              <w:rPr>
+                <w:rFonts w:ascii="Cambria Math" w:eastAsiaTheme="minorEastAsia" w:hAnsi="Cambria Math"/>
+                <w:i/>
+              </w:rPr>
+            </m:ctrlPr>
+          </m:fPr>
+          <m:num>
+            <m:r>
+              <w:rPr>
+                <w:rFonts w:ascii="Cambria Math" w:eastAsiaTheme="minorEastAsia" w:hAnsi="Cambria Math"/>
+              </w:rPr>
+              <m:t>1</m:t>
+            </m:r>
+          </m:num>
+          <m:den>
+            <m:r>
+              <w:rPr>
+                <w:rFonts w:ascii="Cambria Math" w:eastAsiaTheme="minorEastAsia" w:hAnsi="Cambria Math"/>
+              </w:rPr>
+              <m:t>p</m:t>
+            </m:r>
+          </m:den>
+        </m:f>
+      </m:oMath>
+      <w:r>
+        <w:rPr>
+          <w:rFonts w:eastAsiaTheme="minorEastAsia"/>
+        </w:rPr>
+        <w:t xml:space="preserve"> , and </w:t>
+      </w:r>
+      <m:oMath>
+        <m:sSup>
+          <m:sSupPr>
+            <m:ctrlPr>
+              <w:rPr>
+                <w:rFonts w:ascii="Cambria Math" w:eastAsiaTheme="minorEastAsia" w:hAnsi="Cambria Math"/>
+                <w:i/>
+              </w:rPr>
+            </m:ctrlPr>
+          </m:sSupPr>
+          <m:e>
+            <m:r>
+              <w:rPr>
+                <w:rFonts w:ascii="Cambria Math" w:eastAsiaTheme="minorEastAsia" w:hAnsi="Cambria Math"/>
+              </w:rPr>
+              <m:t>σ</m:t>
+            </m:r>
+          </m:e>
+          <m:sup>
+            <m:r>
+              <w:rPr>
+                <w:rFonts w:ascii="Cambria Math" w:eastAsiaTheme="minorEastAsia" w:hAnsi="Cambria Math"/>
+              </w:rPr>
+              <m:t>2</m:t>
+            </m:r>
+          </m:sup>
+        </m:sSup>
+        <m:r>
+          <w:rPr>
+            <w:rFonts w:ascii="Cambria Math" w:eastAsiaTheme="minorEastAsia" w:hAnsi="Cambria Math"/>
+          </w:rPr>
+          <m:t>=V</m:t>
+        </m:r>
+        <m:d>
+          <m:dPr>
+            <m:ctrlPr>
+              <w:rPr>
+                <w:rFonts w:ascii="Cambria Math" w:eastAsiaTheme="minorEastAsia" w:hAnsi="Cambria Math"/>
+                <w:i/>
+              </w:rPr>
+            </m:ctrlPr>
+          </m:dPr>
+          <m:e>
+            <m:r>
+              <w:rPr>
+                <w:rFonts w:ascii="Cambria Math" w:eastAsiaTheme="minorEastAsia" w:hAnsi="Cambria Math"/>
+              </w:rPr>
+              <m:t>Y</m:t>
+            </m:r>
+          </m:e>
+        </m:d>
+        <m:r>
+          <w:rPr>
+            <w:rFonts w:ascii="Cambria Math" w:eastAsiaTheme="minorEastAsia" w:hAnsi="Cambria Math"/>
+          </w:rPr>
+          <m:t>=</m:t>
+        </m:r>
+        <m:f>
+          <m:fPr>
+            <m:ctrlPr>
+              <w:rPr>
+                <w:rFonts w:ascii="Cambria Math" w:eastAsiaTheme="minorEastAsia" w:hAnsi="Cambria Math"/>
+                <w:i/>
+              </w:rPr>
+            </m:ctrlPr>
+          </m:fPr>
+          <m:num>
+            <m:r>
+              <w:rPr>
+                <w:rFonts w:ascii="Cambria Math" w:eastAsiaTheme="minorEastAsia" w:hAnsi="Cambria Math"/>
+              </w:rPr>
+              <m:t>1-p</m:t>
+            </m:r>
+          </m:num>
+          <m:den>
+            <m:sSup>
+              <m:sSupPr>
+                <m:ctrlPr>
+                  <w:rPr>
+                    <w:rFonts w:ascii="Cambria Math" w:eastAsiaTheme="minorEastAsia" w:hAnsi="Cambria Math"/>
+                    <w:i/>
+                  </w:rPr>
+                </m:ctrlPr>
+              </m:sSupPr>
+              <m:e>
+                <m:r>
+                  <w:rPr>
+                    <w:rFonts w:ascii="Cambria Math" w:eastAsiaTheme="minorEastAsia" w:hAnsi="Cambria Math"/>
+                  </w:rPr>
+                  <m:t>p</m:t>
+                </m:r>
+              </m:e>
+              <m:sup>
+                <m:r>
+                  <w:rPr>
+                    <w:rFonts w:ascii="Cambria Math" w:eastAsiaTheme="minorEastAsia" w:hAnsi="Cambria Math"/>
+                  </w:rPr>
+                  <m:t>2</m:t>
+                </m:r>
+              </m:sup>
+            </m:sSup>
+          </m:den>
+        </m:f>
+      </m:oMath>
+    </w:p>
+    <w:p>
+      <w:pPr>
+        <w:spacing w:line="360" w:lineRule="auto"/>
+        <w:rPr>
+          <w:rFonts w:eastAsiaTheme="minorEastAsia"/>
+        </w:rPr>
+      </w:pPr>
     </w:p>
     <w:sectPr>
       <w:pgSz w:w="12240" w:h="15840"/>

</xml_diff>